<commit_message>
Práca s literatúrou II.
</commit_message>
<xml_diff>
--- a/Zdroje/Linky na články.docx
+++ b/Zdroje/Linky na články.docx
@@ -7,7 +7,7 @@
         <w:pStyle w:val="Odsekzoznamu"/>
         <w:numPr>
           <w:ilvl w:val="0"/>
-          <w:numId w:val="1"/>
+          <w:numId w:val="4"/>
         </w:numPr>
         <w:shd w:val="clear" w:color="auto" w:fill="FFFFFF"/>
         <w:spacing w:after="0" w:line="525" w:lineRule="atLeast"/>
@@ -199,6 +199,10 @@
     <w:p>
       <w:pPr>
         <w:pStyle w:val="Odsekzoznamu"/>
+        <w:numPr>
+          <w:ilvl w:val="1"/>
+          <w:numId w:val="4"/>
+        </w:numPr>
         <w:shd w:val="clear" w:color="auto" w:fill="FFFFFF"/>
         <w:spacing w:after="0" w:line="525" w:lineRule="atLeast"/>
         <w:outlineLvl w:val="0"/>
@@ -231,7 +235,7 @@
         <w:pStyle w:val="Odsekzoznamu"/>
         <w:numPr>
           <w:ilvl w:val="0"/>
-          <w:numId w:val="1"/>
+          <w:numId w:val="4"/>
         </w:numPr>
         <w:shd w:val="clear" w:color="auto" w:fill="FFFFFF"/>
         <w:spacing w:after="0" w:line="525" w:lineRule="atLeast"/>
@@ -296,9 +300,9 @@
     </w:p>
     <w:p>
       <w:pPr>
+        <w:pStyle w:val="Odsekzoznamu"/>
         <w:shd w:val="clear" w:color="auto" w:fill="FFFFFF"/>
         <w:spacing w:after="0" w:line="525" w:lineRule="atLeast"/>
-        <w:ind w:left="708"/>
         <w:outlineLvl w:val="0"/>
       </w:pPr>
       <w:r>
@@ -320,7 +324,7 @@
         <w:pStyle w:val="Odsekzoznamu"/>
         <w:numPr>
           <w:ilvl w:val="0"/>
-          <w:numId w:val="1"/>
+          <w:numId w:val="4"/>
         </w:numPr>
         <w:shd w:val="clear" w:color="auto" w:fill="FFFFFF"/>
         <w:spacing w:after="0" w:line="525" w:lineRule="atLeast"/>
@@ -403,7 +407,7 @@
         <w:pStyle w:val="Odsekzoznamu"/>
         <w:numPr>
           <w:ilvl w:val="0"/>
-          <w:numId w:val="1"/>
+          <w:numId w:val="4"/>
         </w:numPr>
         <w:shd w:val="clear" w:color="auto" w:fill="FFFFFF"/>
         <w:spacing w:after="0" w:line="525" w:lineRule="atLeast"/>
@@ -487,7 +491,7 @@
     </w:p>
     <w:p>
       <w:pPr>
-        <w:ind w:left="708"/>
+        <w:pStyle w:val="Odsekzoznamu"/>
       </w:pPr>
       <w:r>
         <w:rPr>
@@ -504,6 +508,169 @@
           <w:t>10.1145/2914586.2914631</w:t>
         </w:r>
       </w:hyperlink>
+    </w:p>
+    <w:p>
+      <w:pPr>
+        <w:ind w:left="708"/>
+      </w:pPr>
+    </w:p>
+    <w:p>
+      <w:pPr>
+        <w:pStyle w:val="Nadpis1"/>
+        <w:numPr>
+          <w:ilvl w:val="0"/>
+          <w:numId w:val="4"/>
+        </w:numPr>
+        <w:shd w:val="clear" w:color="auto" w:fill="FFFFFF"/>
+        <w:spacing w:before="0" w:beforeAutospacing="0" w:after="0" w:afterAutospacing="0"/>
+        <w:rPr>
+          <w:rFonts w:asciiTheme="minorHAnsi" w:eastAsiaTheme="minorHAnsi" w:hAnsiTheme="minorHAnsi" w:cstheme="minorBidi"/>
+          <w:b w:val="0"/>
+          <w:bCs w:val="0"/>
+          <w:kern w:val="0"/>
+          <w:sz w:val="22"/>
+          <w:szCs w:val="22"/>
+          <w:lang w:eastAsia="en-US"/>
+        </w:rPr>
+      </w:pPr>
+      <w:proofErr w:type="spellStart"/>
+      <w:r>
+        <w:rPr>
+          <w:rFonts w:asciiTheme="minorHAnsi" w:eastAsiaTheme="minorHAnsi" w:hAnsiTheme="minorHAnsi" w:cstheme="minorBidi"/>
+          <w:b w:val="0"/>
+          <w:bCs w:val="0"/>
+          <w:kern w:val="0"/>
+          <w:sz w:val="22"/>
+          <w:szCs w:val="22"/>
+          <w:lang w:eastAsia="en-US"/>
+        </w:rPr>
+        <w:t>The</w:t>
+      </w:r>
+      <w:proofErr w:type="spellEnd"/>
+      <w:r>
+        <w:rPr>
+          <w:rFonts w:asciiTheme="minorHAnsi" w:eastAsiaTheme="minorHAnsi" w:hAnsiTheme="minorHAnsi" w:cstheme="minorBidi"/>
+          <w:b w:val="0"/>
+          <w:bCs w:val="0"/>
+          <w:kern w:val="0"/>
+          <w:sz w:val="22"/>
+          <w:szCs w:val="22"/>
+          <w:lang w:eastAsia="en-US"/>
+        </w:rPr>
+        <w:t xml:space="preserve"> </w:t>
+      </w:r>
+      <w:proofErr w:type="spellStart"/>
+      <w:r>
+        <w:rPr>
+          <w:rFonts w:asciiTheme="minorHAnsi" w:eastAsiaTheme="minorHAnsi" w:hAnsiTheme="minorHAnsi" w:cstheme="minorBidi"/>
+          <w:b w:val="0"/>
+          <w:bCs w:val="0"/>
+          <w:kern w:val="0"/>
+          <w:sz w:val="22"/>
+          <w:szCs w:val="22"/>
+          <w:lang w:eastAsia="en-US"/>
+        </w:rPr>
+        <w:t>pragmatics</w:t>
+      </w:r>
+      <w:proofErr w:type="spellEnd"/>
+      <w:r>
+        <w:rPr>
+          <w:rFonts w:asciiTheme="minorHAnsi" w:eastAsiaTheme="minorHAnsi" w:hAnsiTheme="minorHAnsi" w:cstheme="minorBidi"/>
+          <w:b w:val="0"/>
+          <w:bCs w:val="0"/>
+          <w:kern w:val="0"/>
+          <w:sz w:val="22"/>
+          <w:szCs w:val="22"/>
+          <w:lang w:eastAsia="en-US"/>
+        </w:rPr>
+        <w:t xml:space="preserve"> of model-</w:t>
+      </w:r>
+      <w:proofErr w:type="spellStart"/>
+      <w:r>
+        <w:rPr>
+          <w:rFonts w:asciiTheme="minorHAnsi" w:eastAsiaTheme="minorHAnsi" w:hAnsiTheme="minorHAnsi" w:cstheme="minorBidi"/>
+          <w:b w:val="0"/>
+          <w:bCs w:val="0"/>
+          <w:kern w:val="0"/>
+          <w:sz w:val="22"/>
+          <w:szCs w:val="22"/>
+          <w:lang w:eastAsia="en-US"/>
+        </w:rPr>
+        <w:t>driven</w:t>
+      </w:r>
+      <w:proofErr w:type="spellEnd"/>
+      <w:r>
+        <w:rPr>
+          <w:rFonts w:asciiTheme="minorHAnsi" w:eastAsiaTheme="minorHAnsi" w:hAnsiTheme="minorHAnsi" w:cstheme="minorBidi"/>
+          <w:b w:val="0"/>
+          <w:bCs w:val="0"/>
+          <w:kern w:val="0"/>
+          <w:sz w:val="22"/>
+          <w:szCs w:val="22"/>
+          <w:lang w:eastAsia="en-US"/>
+        </w:rPr>
+        <w:t xml:space="preserve"> </w:t>
+      </w:r>
+      <w:proofErr w:type="spellStart"/>
+      <w:r>
+        <w:rPr>
+          <w:rFonts w:asciiTheme="minorHAnsi" w:eastAsiaTheme="minorHAnsi" w:hAnsiTheme="minorHAnsi" w:cstheme="minorBidi"/>
+          <w:b w:val="0"/>
+          <w:bCs w:val="0"/>
+          <w:kern w:val="0"/>
+          <w:sz w:val="22"/>
+          <w:szCs w:val="22"/>
+          <w:lang w:eastAsia="en-US"/>
+        </w:rPr>
+        <w:t>developmen</w:t>
+      </w:r>
+      <w:r>
+        <w:rPr>
+          <w:rFonts w:asciiTheme="minorHAnsi" w:eastAsiaTheme="minorHAnsi" w:hAnsiTheme="minorHAnsi" w:cstheme="minorBidi"/>
+          <w:b w:val="0"/>
+          <w:bCs w:val="0"/>
+          <w:kern w:val="0"/>
+          <w:sz w:val="22"/>
+          <w:szCs w:val="22"/>
+          <w:lang w:eastAsia="en-US"/>
+        </w:rPr>
+        <w:t>t</w:t>
+      </w:r>
+      <w:proofErr w:type="spellEnd"/>
+      <w:r>
+        <w:rPr>
+          <w:rFonts w:asciiTheme="minorHAnsi" w:eastAsiaTheme="minorHAnsi" w:hAnsiTheme="minorHAnsi" w:cstheme="minorBidi"/>
+          <w:b w:val="0"/>
+          <w:bCs w:val="0"/>
+          <w:kern w:val="0"/>
+          <w:sz w:val="22"/>
+          <w:szCs w:val="22"/>
+          <w:lang w:eastAsia="en-US"/>
+        </w:rPr>
+        <w:t>:</w:t>
+      </w:r>
+      <w:r>
+        <w:rPr>
+          <w:rFonts w:asciiTheme="minorHAnsi" w:eastAsiaTheme="minorHAnsi" w:hAnsiTheme="minorHAnsi" w:cstheme="minorBidi"/>
+          <w:kern w:val="0"/>
+          <w:sz w:val="22"/>
+          <w:szCs w:val="22"/>
+          <w:lang w:eastAsia="en-US"/>
+        </w:rPr>
+        <w:t xml:space="preserve"> </w:t>
+      </w:r>
+      <w:r>
+        <w:rPr>
+          <w:rFonts w:asciiTheme="minorHAnsi" w:eastAsiaTheme="minorHAnsi" w:hAnsiTheme="minorHAnsi" w:cstheme="minorBidi"/>
+          <w:b w:val="0"/>
+          <w:bCs w:val="0"/>
+          <w:kern w:val="0"/>
+          <w:sz w:val="22"/>
+          <w:szCs w:val="22"/>
+          <w:lang w:eastAsia="en-US"/>
+        </w:rPr>
+        <w:t>https://ieeexplore.ieee.org/abstract/document/1231146</w:t>
+      </w:r>
     </w:p>
     <w:sectPr>
       <w:pgSz w:w="11906" w:h="16838"/>
@@ -603,8 +770,275 @@
       </w:pPr>
     </w:lvl>
   </w:abstractNum>
+  <w:abstractNum w:abstractNumId="1" w15:restartNumberingAfterBreak="0">
+    <w:nsid w:val="629F4B16"/>
+    <w:multiLevelType w:val="hybridMultilevel"/>
+    <w:tmpl w:val="C27E1544"/>
+    <w:lvl w:ilvl="0" w:tplc="041B000F">
+      <w:start w:val="1"/>
+      <w:numFmt w:val="decimal"/>
+      <w:lvlText w:val="%1."/>
+      <w:lvlJc w:val="left"/>
+      <w:pPr>
+        <w:ind w:left="720" w:hanging="360"/>
+      </w:pPr>
+    </w:lvl>
+    <w:lvl w:ilvl="1" w:tplc="041B0019" w:tentative="1">
+      <w:start w:val="1"/>
+      <w:numFmt w:val="lowerLetter"/>
+      <w:lvlText w:val="%2."/>
+      <w:lvlJc w:val="left"/>
+      <w:pPr>
+        <w:ind w:left="1440" w:hanging="360"/>
+      </w:pPr>
+    </w:lvl>
+    <w:lvl w:ilvl="2" w:tplc="041B001B" w:tentative="1">
+      <w:start w:val="1"/>
+      <w:numFmt w:val="lowerRoman"/>
+      <w:lvlText w:val="%3."/>
+      <w:lvlJc w:val="right"/>
+      <w:pPr>
+        <w:ind w:left="2160" w:hanging="180"/>
+      </w:pPr>
+    </w:lvl>
+    <w:lvl w:ilvl="3" w:tplc="041B000F" w:tentative="1">
+      <w:start w:val="1"/>
+      <w:numFmt w:val="decimal"/>
+      <w:lvlText w:val="%4."/>
+      <w:lvlJc w:val="left"/>
+      <w:pPr>
+        <w:ind w:left="2880" w:hanging="360"/>
+      </w:pPr>
+    </w:lvl>
+    <w:lvl w:ilvl="4" w:tplc="041B0019" w:tentative="1">
+      <w:start w:val="1"/>
+      <w:numFmt w:val="lowerLetter"/>
+      <w:lvlText w:val="%5."/>
+      <w:lvlJc w:val="left"/>
+      <w:pPr>
+        <w:ind w:left="3600" w:hanging="360"/>
+      </w:pPr>
+    </w:lvl>
+    <w:lvl w:ilvl="5" w:tplc="041B001B" w:tentative="1">
+      <w:start w:val="1"/>
+      <w:numFmt w:val="lowerRoman"/>
+      <w:lvlText w:val="%6."/>
+      <w:lvlJc w:val="right"/>
+      <w:pPr>
+        <w:ind w:left="4320" w:hanging="180"/>
+      </w:pPr>
+    </w:lvl>
+    <w:lvl w:ilvl="6" w:tplc="041B000F" w:tentative="1">
+      <w:start w:val="1"/>
+      <w:numFmt w:val="decimal"/>
+      <w:lvlText w:val="%7."/>
+      <w:lvlJc w:val="left"/>
+      <w:pPr>
+        <w:ind w:left="5040" w:hanging="360"/>
+      </w:pPr>
+    </w:lvl>
+    <w:lvl w:ilvl="7" w:tplc="041B0019" w:tentative="1">
+      <w:start w:val="1"/>
+      <w:numFmt w:val="lowerLetter"/>
+      <w:lvlText w:val="%8."/>
+      <w:lvlJc w:val="left"/>
+      <w:pPr>
+        <w:ind w:left="5760" w:hanging="360"/>
+      </w:pPr>
+    </w:lvl>
+    <w:lvl w:ilvl="8" w:tplc="041B001B" w:tentative="1">
+      <w:start w:val="1"/>
+      <w:numFmt w:val="lowerRoman"/>
+      <w:lvlText w:val="%9."/>
+      <w:lvlJc w:val="right"/>
+      <w:pPr>
+        <w:ind w:left="6480" w:hanging="180"/>
+      </w:pPr>
+    </w:lvl>
+  </w:abstractNum>
+  <w:abstractNum w:abstractNumId="2" w15:restartNumberingAfterBreak="0">
+    <w:nsid w:val="683B64F1"/>
+    <w:multiLevelType w:val="hybridMultilevel"/>
+    <w:tmpl w:val="9C38A5BE"/>
+    <w:lvl w:ilvl="0" w:tplc="041B000F">
+      <w:start w:val="1"/>
+      <w:numFmt w:val="decimal"/>
+      <w:lvlText w:val="%1."/>
+      <w:lvlJc w:val="left"/>
+      <w:pPr>
+        <w:ind w:left="720" w:hanging="360"/>
+      </w:pPr>
+    </w:lvl>
+    <w:lvl w:ilvl="1" w:tplc="041B0019" w:tentative="1">
+      <w:start w:val="1"/>
+      <w:numFmt w:val="lowerLetter"/>
+      <w:lvlText w:val="%2."/>
+      <w:lvlJc w:val="left"/>
+      <w:pPr>
+        <w:ind w:left="1440" w:hanging="360"/>
+      </w:pPr>
+    </w:lvl>
+    <w:lvl w:ilvl="2" w:tplc="041B001B" w:tentative="1">
+      <w:start w:val="1"/>
+      <w:numFmt w:val="lowerRoman"/>
+      <w:lvlText w:val="%3."/>
+      <w:lvlJc w:val="right"/>
+      <w:pPr>
+        <w:ind w:left="2160" w:hanging="180"/>
+      </w:pPr>
+    </w:lvl>
+    <w:lvl w:ilvl="3" w:tplc="041B000F" w:tentative="1">
+      <w:start w:val="1"/>
+      <w:numFmt w:val="decimal"/>
+      <w:lvlText w:val="%4."/>
+      <w:lvlJc w:val="left"/>
+      <w:pPr>
+        <w:ind w:left="2880" w:hanging="360"/>
+      </w:pPr>
+    </w:lvl>
+    <w:lvl w:ilvl="4" w:tplc="041B0019" w:tentative="1">
+      <w:start w:val="1"/>
+      <w:numFmt w:val="lowerLetter"/>
+      <w:lvlText w:val="%5."/>
+      <w:lvlJc w:val="left"/>
+      <w:pPr>
+        <w:ind w:left="3600" w:hanging="360"/>
+      </w:pPr>
+    </w:lvl>
+    <w:lvl w:ilvl="5" w:tplc="041B001B" w:tentative="1">
+      <w:start w:val="1"/>
+      <w:numFmt w:val="lowerRoman"/>
+      <w:lvlText w:val="%6."/>
+      <w:lvlJc w:val="right"/>
+      <w:pPr>
+        <w:ind w:left="4320" w:hanging="180"/>
+      </w:pPr>
+    </w:lvl>
+    <w:lvl w:ilvl="6" w:tplc="041B000F" w:tentative="1">
+      <w:start w:val="1"/>
+      <w:numFmt w:val="decimal"/>
+      <w:lvlText w:val="%7."/>
+      <w:lvlJc w:val="left"/>
+      <w:pPr>
+        <w:ind w:left="5040" w:hanging="360"/>
+      </w:pPr>
+    </w:lvl>
+    <w:lvl w:ilvl="7" w:tplc="041B0019" w:tentative="1">
+      <w:start w:val="1"/>
+      <w:numFmt w:val="lowerLetter"/>
+      <w:lvlText w:val="%8."/>
+      <w:lvlJc w:val="left"/>
+      <w:pPr>
+        <w:ind w:left="5760" w:hanging="360"/>
+      </w:pPr>
+    </w:lvl>
+    <w:lvl w:ilvl="8" w:tplc="041B001B" w:tentative="1">
+      <w:start w:val="1"/>
+      <w:numFmt w:val="lowerRoman"/>
+      <w:lvlText w:val="%9."/>
+      <w:lvlJc w:val="right"/>
+      <w:pPr>
+        <w:ind w:left="6480" w:hanging="180"/>
+      </w:pPr>
+    </w:lvl>
+  </w:abstractNum>
+  <w:abstractNum w:abstractNumId="3" w15:restartNumberingAfterBreak="0">
+    <w:nsid w:val="72AE5FC7"/>
+    <w:multiLevelType w:val="hybridMultilevel"/>
+    <w:tmpl w:val="1A34C350"/>
+    <w:lvl w:ilvl="0" w:tplc="041B000F">
+      <w:start w:val="1"/>
+      <w:numFmt w:val="decimal"/>
+      <w:lvlText w:val="%1."/>
+      <w:lvlJc w:val="left"/>
+      <w:pPr>
+        <w:ind w:left="786" w:hanging="360"/>
+      </w:pPr>
+    </w:lvl>
+    <w:lvl w:ilvl="1" w:tplc="041B0019">
+      <w:start w:val="1"/>
+      <w:numFmt w:val="lowerLetter"/>
+      <w:lvlText w:val="%2."/>
+      <w:lvlJc w:val="left"/>
+      <w:pPr>
+        <w:ind w:left="1440" w:hanging="360"/>
+      </w:pPr>
+    </w:lvl>
+    <w:lvl w:ilvl="2" w:tplc="041B001B" w:tentative="1">
+      <w:start w:val="1"/>
+      <w:numFmt w:val="lowerRoman"/>
+      <w:lvlText w:val="%3."/>
+      <w:lvlJc w:val="right"/>
+      <w:pPr>
+        <w:ind w:left="2160" w:hanging="180"/>
+      </w:pPr>
+    </w:lvl>
+    <w:lvl w:ilvl="3" w:tplc="041B000F" w:tentative="1">
+      <w:start w:val="1"/>
+      <w:numFmt w:val="decimal"/>
+      <w:lvlText w:val="%4."/>
+      <w:lvlJc w:val="left"/>
+      <w:pPr>
+        <w:ind w:left="2880" w:hanging="360"/>
+      </w:pPr>
+    </w:lvl>
+    <w:lvl w:ilvl="4" w:tplc="041B0019" w:tentative="1">
+      <w:start w:val="1"/>
+      <w:numFmt w:val="lowerLetter"/>
+      <w:lvlText w:val="%5."/>
+      <w:lvlJc w:val="left"/>
+      <w:pPr>
+        <w:ind w:left="3600" w:hanging="360"/>
+      </w:pPr>
+    </w:lvl>
+    <w:lvl w:ilvl="5" w:tplc="041B001B" w:tentative="1">
+      <w:start w:val="1"/>
+      <w:numFmt w:val="lowerRoman"/>
+      <w:lvlText w:val="%6."/>
+      <w:lvlJc w:val="right"/>
+      <w:pPr>
+        <w:ind w:left="4320" w:hanging="180"/>
+      </w:pPr>
+    </w:lvl>
+    <w:lvl w:ilvl="6" w:tplc="041B000F" w:tentative="1">
+      <w:start w:val="1"/>
+      <w:numFmt w:val="decimal"/>
+      <w:lvlText w:val="%7."/>
+      <w:lvlJc w:val="left"/>
+      <w:pPr>
+        <w:ind w:left="5040" w:hanging="360"/>
+      </w:pPr>
+    </w:lvl>
+    <w:lvl w:ilvl="7" w:tplc="041B0019" w:tentative="1">
+      <w:start w:val="1"/>
+      <w:numFmt w:val="lowerLetter"/>
+      <w:lvlText w:val="%8."/>
+      <w:lvlJc w:val="left"/>
+      <w:pPr>
+        <w:ind w:left="5760" w:hanging="360"/>
+      </w:pPr>
+    </w:lvl>
+    <w:lvl w:ilvl="8" w:tplc="041B001B" w:tentative="1">
+      <w:start w:val="1"/>
+      <w:numFmt w:val="lowerRoman"/>
+      <w:lvlText w:val="%9."/>
+      <w:lvlJc w:val="right"/>
+      <w:pPr>
+        <w:ind w:left="6480" w:hanging="180"/>
+      </w:pPr>
+    </w:lvl>
+  </w:abstractNum>
   <w:num w:numId="1">
     <w:abstractNumId w:val="0"/>
+  </w:num>
+  <w:num w:numId="2">
+    <w:abstractNumId w:val="1"/>
+  </w:num>
+  <w:num w:numId="3">
+    <w:abstractNumId w:val="2"/>
+  </w:num>
+  <w:num w:numId="4">
+    <w:abstractNumId w:val="3"/>
   </w:num>
 </w:numbering>
 </file>

</xml_diff>